<commit_message>
Capitulo de SDT hasta D' (by Felisa)
</commit_message>
<xml_diff>
--- a/SDT_Capitulo.docx
+++ b/SDT_Capitulo.docx
@@ -4265,6 +4265,46 @@
           <w:shd w:val="clear" w:color="auto" w:fill="FFFFFF"/>
         </w:rPr>
       </w:pPr>
+      <w:r>
+        <w:rPr>
+          <w:rFonts w:eastAsia="Times New Roman" w:cs="Arial"/>
+          <w:color w:val="000000" w:themeColor="text1"/>
+          <w:sz w:val="22"/>
+          <w:szCs w:val="22"/>
+          <w:shd w:val="clear" w:color="auto" w:fill="FFFFFF"/>
+        </w:rPr>
+        <w:t xml:space="preserve">Como se mencionó previamente, al realizar una tarea de detección existen dos posibles tipos de aciertos: al detectar la señal (Hits) y al rechazar el ruido (Rechazos), y dos posibles tipos de errores: los falsos positivos (Falsas alarmas) y los falsos negativos (Omisiones). </w:t>
+      </w:r>
+      <w:r>
+        <w:rPr>
+          <w:rFonts w:eastAsia="Times New Roman" w:cs="Arial"/>
+          <w:color w:val="000000" w:themeColor="text1"/>
+          <w:sz w:val="22"/>
+          <w:szCs w:val="22"/>
+          <w:shd w:val="clear" w:color="auto" w:fill="FFFFFF"/>
+        </w:rPr>
+        <w:t>La materia prima con base en la cual funciona el modelo propuesto por la TDS, son las tasas de aciertos y errores cometidos durante l</w:t>
+      </w:r>
+      <w:r>
+        <w:rPr>
+          <w:rFonts w:eastAsia="Times New Roman" w:cs="Arial"/>
+          <w:color w:val="000000" w:themeColor="text1"/>
+          <w:sz w:val="22"/>
+          <w:szCs w:val="22"/>
+          <w:shd w:val="clear" w:color="auto" w:fill="FFFFFF"/>
+        </w:rPr>
+        <w:t>a tarea, de manera que por cada participante que pasa por una tarea de detección, tenemos cuatro t</w:t>
+      </w:r>
+      <w:r>
+        <w:rPr>
+          <w:rFonts w:eastAsia="Times New Roman" w:cs="Arial"/>
+          <w:color w:val="000000" w:themeColor="text1"/>
+          <w:sz w:val="22"/>
+          <w:szCs w:val="22"/>
+          <w:shd w:val="clear" w:color="auto" w:fill="FFFFFF"/>
+        </w:rPr>
+        <w:t>asas que describen su ejecución:</w:t>
+      </w:r>
     </w:p>
     <w:p>
       <w:pPr>
@@ -4278,46 +4318,6 @@
           <w:shd w:val="clear" w:color="auto" w:fill="FFFFFF"/>
         </w:rPr>
       </w:pPr>
-      <w:r>
-        <w:rPr>
-          <w:rFonts w:eastAsia="Times New Roman" w:cs="Arial"/>
-          <w:color w:val="000000" w:themeColor="text1"/>
-          <w:sz w:val="22"/>
-          <w:szCs w:val="22"/>
-          <w:shd w:val="clear" w:color="auto" w:fill="FFFFFF"/>
-        </w:rPr>
-        <w:t xml:space="preserve">Como se mencionó previamente, al realizar una tarea de detección existen dos posibles tipos de aciertos: al detectar la señal (Hits) y al rechazar el ruido (Rechazos), y dos posibles tipos de errores: los falsos positivos (Falsas alarmas) y los falsos negativos (Omisiones). </w:t>
-      </w:r>
-      <w:r>
-        <w:rPr>
-          <w:rFonts w:eastAsia="Times New Roman" w:cs="Arial"/>
-          <w:color w:val="000000" w:themeColor="text1"/>
-          <w:sz w:val="22"/>
-          <w:szCs w:val="22"/>
-          <w:shd w:val="clear" w:color="auto" w:fill="FFFFFF"/>
-        </w:rPr>
-        <w:t>La materia prima con base en la cual funciona el modelo propuesto por la TDS, son las tasas de aciertos y errores cometidos durante l</w:t>
-      </w:r>
-      <w:r>
-        <w:rPr>
-          <w:rFonts w:eastAsia="Times New Roman" w:cs="Arial"/>
-          <w:color w:val="000000" w:themeColor="text1"/>
-          <w:sz w:val="22"/>
-          <w:szCs w:val="22"/>
-          <w:shd w:val="clear" w:color="auto" w:fill="FFFFFF"/>
-        </w:rPr>
-        <w:t>a tarea, de manera que por cada participante que pasa por una tarea de detección, tenemos cuatro t</w:t>
-      </w:r>
-      <w:r>
-        <w:rPr>
-          <w:rFonts w:eastAsia="Times New Roman" w:cs="Arial"/>
-          <w:color w:val="000000" w:themeColor="text1"/>
-          <w:sz w:val="22"/>
-          <w:szCs w:val="22"/>
-          <w:shd w:val="clear" w:color="auto" w:fill="FFFFFF"/>
-        </w:rPr>
-        <w:t>asas que describen su ejecución:</w:t>
-      </w:r>
     </w:p>
     <w:p>
       <w:pPr>
@@ -4331,6 +4331,16 @@
           <w:shd w:val="clear" w:color="auto" w:fill="FFFFFF"/>
         </w:rPr>
       </w:pPr>
+      <w:r>
+        <w:rPr>
+          <w:rFonts w:eastAsia="Times New Roman" w:cs="Arial"/>
+          <w:color w:val="000000" w:themeColor="text1"/>
+          <w:sz w:val="22"/>
+          <w:szCs w:val="22"/>
+          <w:shd w:val="clear" w:color="auto" w:fill="FFFFFF"/>
+        </w:rPr>
+        <w:t>La Tabla 2 ilustra el cómputo de las cuatro tasas de ejecución, como una relación entre el resultado obtenido y el tipo de ensayo con base en el que se le definió como tal. Es decir, tenemos dos tasas definidas en relación al número total de ensayos con la señal (la tasa de hits y la tasa de omisiones) que nos dicen qué proporción de los ensayos con señal fueron detectados correctamente y cuáles se dejaron pasar; y tenemos dos tasas definidas en relación al total de ensayos con ruido (la tasa de falsas alarmas y la tasa de rechazos correctos) que nos describen la relación de los ensayos con ruido que fueron discriminados correctamente y aquellos que se confundieron con la señal.</w:t>
+      </w:r>
     </w:p>
     <w:p>
       <w:pPr>
@@ -4344,16 +4354,6 @@
           <w:shd w:val="clear" w:color="auto" w:fill="FFFFFF"/>
         </w:rPr>
       </w:pPr>
-      <w:r>
-        <w:rPr>
-          <w:rFonts w:eastAsia="Times New Roman" w:cs="Arial"/>
-          <w:color w:val="000000" w:themeColor="text1"/>
-          <w:sz w:val="22"/>
-          <w:szCs w:val="22"/>
-          <w:shd w:val="clear" w:color="auto" w:fill="FFFFFF"/>
-        </w:rPr>
-        <w:t>La Tabla 2 ilustra el cómputo de las cuatro tasas de ejecución, como una relación entre el resultado obtenido y el tipo de ensayo con base en el que se le definió como tal. Es decir, tenemos dos tasas definidas en relación al número total de ensayos con la señal (la tasa de hits y la tasa de omisiones) que nos dicen qué proporción de los ensayos con señal fueron detectados correctamente y cuáles se dejaron pasar; y tenemos dos tasas definidas en relación al total de ensayos con ruido (la tasa de falsas alarmas y la tasa de rechazos correctos) que nos describen la relación de los ensayos con ruido que fueron discriminados correctamente y aquellos que se confundieron con la señal.</w:t>
-      </w:r>
     </w:p>
     <w:p>
       <w:pPr>
@@ -5624,73 +5624,710 @@
         <w:lastRenderedPageBreak/>
         <w:t xml:space="preserve">tasas de ejecución para hacer inferencias sobre la localización del criterio, la diferencia entre las medias de ambas distribuciones y el grado en que una respuesta se favorece sobre otra. </w:t>
       </w:r>
+    </w:p>
+    <w:p>
+      <w:pPr>
+        <w:spacing w:line="360" w:lineRule="auto"/>
+        <w:ind w:right="-518"/>
+        <w:jc w:val="both"/>
+        <w:rPr>
+          <w:rFonts w:eastAsia="Times New Roman" w:cs="Arial"/>
+          <w:b/>
+          <w:color w:val="000000" w:themeColor="text1"/>
+          <w:sz w:val="22"/>
+          <w:szCs w:val="22"/>
+          <w:shd w:val="clear" w:color="auto" w:fill="FFFFFF"/>
+        </w:rPr>
+      </w:pPr>
+    </w:p>
+    <w:p>
+      <w:pPr>
+        <w:ind w:right="-518"/>
+        <w:jc w:val="both"/>
+        <w:rPr>
+          <w:rFonts w:eastAsia="Times New Roman" w:cs="Arial"/>
+          <w:color w:val="000000" w:themeColor="text1"/>
+          <w:sz w:val="22"/>
+          <w:szCs w:val="22"/>
+          <w:shd w:val="clear" w:color="auto" w:fill="FFFFFF"/>
+        </w:rPr>
+      </w:pPr>
+      <w:r>
+        <w:rPr>
+          <w:rFonts w:eastAsia="Times New Roman" w:cs="Arial"/>
+          <w:color w:val="000000" w:themeColor="text1"/>
+          <w:sz w:val="22"/>
+          <w:szCs w:val="22"/>
+          <w:shd w:val="clear" w:color="auto" w:fill="FFFFFF"/>
+        </w:rPr>
+        <w:t xml:space="preserve">A partir de ahora comenzaremos a hablar sobre cómo se calculan cada uno de los parámetros del modelo, de acuerdo a la teoría clásica que sigue los supuestos </w:t>
+      </w:r>
+      <w:r>
+        <w:rPr>
+          <w:rFonts w:eastAsia="Times New Roman" w:cs="Arial"/>
+          <w:color w:val="000000" w:themeColor="text1"/>
+          <w:sz w:val="22"/>
+          <w:szCs w:val="22"/>
+          <w:shd w:val="clear" w:color="auto" w:fill="FFFFFF"/>
+        </w:rPr>
+        <w:t xml:space="preserve">estadísticos previamente descritos.  Es importante aclarar que el </w:t>
+      </w:r>
+      <w:proofErr w:type="spellStart"/>
+      <w:r>
+        <w:rPr>
+          <w:rFonts w:eastAsia="Times New Roman" w:cs="Arial"/>
+          <w:color w:val="000000" w:themeColor="text1"/>
+          <w:sz w:val="22"/>
+          <w:szCs w:val="22"/>
+          <w:shd w:val="clear" w:color="auto" w:fill="FFFFFF"/>
+        </w:rPr>
+        <w:t>Graficador</w:t>
+      </w:r>
+      <w:proofErr w:type="spellEnd"/>
+      <w:r>
+        <w:rPr>
+          <w:rFonts w:eastAsia="Times New Roman" w:cs="Arial"/>
+          <w:color w:val="000000" w:themeColor="text1"/>
+          <w:sz w:val="22"/>
+          <w:szCs w:val="22"/>
+          <w:shd w:val="clear" w:color="auto" w:fill="FFFFFF"/>
+        </w:rPr>
+        <w:t xml:space="preserve"> de Tasas previamente expuesto no representa la teoría con entera precisión; el propósito de ese primer </w:t>
+      </w:r>
+      <w:proofErr w:type="spellStart"/>
+      <w:r>
+        <w:rPr>
+          <w:rFonts w:eastAsia="Times New Roman" w:cs="Arial"/>
+          <w:color w:val="000000" w:themeColor="text1"/>
+          <w:sz w:val="22"/>
+          <w:szCs w:val="22"/>
+          <w:shd w:val="clear" w:color="auto" w:fill="FFFFFF"/>
+        </w:rPr>
+        <w:t>Graficador</w:t>
+      </w:r>
+      <w:proofErr w:type="spellEnd"/>
+      <w:r>
+        <w:rPr>
+          <w:rFonts w:eastAsia="Times New Roman" w:cs="Arial"/>
+          <w:color w:val="000000" w:themeColor="text1"/>
+          <w:sz w:val="22"/>
+          <w:szCs w:val="22"/>
+          <w:shd w:val="clear" w:color="auto" w:fill="FFFFFF"/>
+        </w:rPr>
+        <w:t xml:space="preserve"> es simplemente ilustrar cómo describe la TDS el comportamiento de un sistema que se enfrenta ante una tarea de detección, donde existen dos distribuciones que se sobreponen</w:t>
+      </w:r>
+      <w:r>
+        <w:rPr>
+          <w:rFonts w:eastAsia="Times New Roman" w:cs="Arial"/>
+          <w:color w:val="000000" w:themeColor="text1"/>
+          <w:sz w:val="22"/>
+          <w:szCs w:val="22"/>
+          <w:shd w:val="clear" w:color="auto" w:fill="FFFFFF"/>
+        </w:rPr>
+        <w:t xml:space="preserve">. </w:t>
+      </w:r>
+      <w:r>
+        <w:rPr>
+          <w:rFonts w:eastAsia="Times New Roman" w:cs="Arial"/>
+          <w:color w:val="000000" w:themeColor="text1"/>
+          <w:sz w:val="22"/>
+          <w:szCs w:val="22"/>
+          <w:shd w:val="clear" w:color="auto" w:fill="FFFFFF"/>
+        </w:rPr>
+        <w:t xml:space="preserve">El </w:t>
+      </w:r>
+      <w:proofErr w:type="spellStart"/>
+      <w:r>
+        <w:rPr>
+          <w:rFonts w:eastAsia="Times New Roman" w:cs="Arial"/>
+          <w:color w:val="000000" w:themeColor="text1"/>
+          <w:sz w:val="22"/>
+          <w:szCs w:val="22"/>
+          <w:shd w:val="clear" w:color="auto" w:fill="FFFFFF"/>
+        </w:rPr>
+        <w:t>Graficador</w:t>
+      </w:r>
+      <w:proofErr w:type="spellEnd"/>
+      <w:r>
+        <w:rPr>
+          <w:rFonts w:eastAsia="Times New Roman" w:cs="Arial"/>
+          <w:color w:val="000000" w:themeColor="text1"/>
+          <w:sz w:val="22"/>
+          <w:szCs w:val="22"/>
+          <w:shd w:val="clear" w:color="auto" w:fill="FFFFFF"/>
+        </w:rPr>
+        <w:t xml:space="preserve"> permite manipular directamente la localización del criterio, con la simpleza q</w:t>
+      </w:r>
+      <w:r>
+        <w:rPr>
+          <w:rFonts w:eastAsia="Times New Roman" w:cs="Arial"/>
+          <w:color w:val="000000" w:themeColor="text1"/>
+          <w:sz w:val="22"/>
+          <w:szCs w:val="22"/>
+          <w:shd w:val="clear" w:color="auto" w:fill="FFFFFF"/>
+        </w:rPr>
+        <w:t>ue implicaría desplazar una línea vertical sobre el eje de decisión y ver qué consecuencias tiene sobre la</w:t>
+      </w:r>
+      <w:r>
+        <w:rPr>
+          <w:rFonts w:eastAsia="Times New Roman" w:cs="Arial"/>
+          <w:color w:val="000000" w:themeColor="text1"/>
+          <w:sz w:val="22"/>
+          <w:szCs w:val="22"/>
+          <w:shd w:val="clear" w:color="auto" w:fill="FFFFFF"/>
+        </w:rPr>
+        <w:t xml:space="preserve"> probabilidad de obtener un tipo particular de acierto o error.</w:t>
+      </w:r>
+    </w:p>
+    <w:p>
+      <w:pPr>
+        <w:ind w:right="-518"/>
+        <w:jc w:val="both"/>
+        <w:rPr>
+          <w:rFonts w:eastAsia="Times New Roman" w:cs="Arial"/>
+          <w:color w:val="000000" w:themeColor="text1"/>
+          <w:shd w:val="clear" w:color="auto" w:fill="FFFFFF"/>
+        </w:rPr>
+      </w:pPr>
+    </w:p>
+    <w:p>
+      <w:pPr>
+        <w:spacing w:line="360" w:lineRule="auto"/>
+        <w:ind w:left="360" w:right="-518"/>
+        <w:jc w:val="both"/>
+        <w:rPr>
+          <w:rFonts w:eastAsia="Times New Roman" w:cs="Arial"/>
+          <w:b/>
+          <w:color w:val="000000" w:themeColor="text1"/>
+          <w:sz w:val="22"/>
+          <w:szCs w:val="22"/>
+          <w:shd w:val="clear" w:color="auto" w:fill="FFFFFF"/>
+        </w:rPr>
+      </w:pPr>
+      <w:proofErr w:type="gramStart"/>
+      <w:r>
+        <w:rPr>
+          <w:rFonts w:eastAsia="Times New Roman" w:cs="Arial"/>
+          <w:b/>
+          <w:color w:val="000000" w:themeColor="text1"/>
+          <w:sz w:val="22"/>
+          <w:szCs w:val="22"/>
+          <w:shd w:val="clear" w:color="auto" w:fill="FFFFFF"/>
+        </w:rPr>
+        <w:t>2.b</w:t>
+      </w:r>
+      <w:proofErr w:type="gramEnd"/>
+      <w:r>
+        <w:rPr>
+          <w:rFonts w:eastAsia="Times New Roman" w:cs="Arial"/>
+          <w:b/>
+          <w:color w:val="000000" w:themeColor="text1"/>
+          <w:sz w:val="22"/>
+          <w:szCs w:val="22"/>
+          <w:shd w:val="clear" w:color="auto" w:fill="FFFFFF"/>
+        </w:rPr>
+        <w:t xml:space="preserve"> </w:t>
+      </w:r>
+      <w:r>
+        <w:rPr>
+          <w:rFonts w:eastAsia="Times New Roman" w:cs="Arial"/>
+          <w:b/>
+          <w:color w:val="000000" w:themeColor="text1"/>
+          <w:sz w:val="22"/>
+          <w:szCs w:val="22"/>
+          <w:shd w:val="clear" w:color="auto" w:fill="FFFFFF"/>
+        </w:rPr>
+        <w:t>Criterio k</w:t>
+      </w:r>
+    </w:p>
+    <w:p>
+      <w:pPr>
+        <w:ind w:right="-518"/>
+        <w:jc w:val="both"/>
+        <w:rPr>
+          <w:rFonts w:eastAsia="Times New Roman" w:cs="Arial"/>
+          <w:color w:val="000000" w:themeColor="text1"/>
+          <w:sz w:val="22"/>
+          <w:szCs w:val="22"/>
+          <w:shd w:val="clear" w:color="auto" w:fill="FFFFFF"/>
+        </w:rPr>
+      </w:pPr>
+      <w:r>
+        <w:rPr>
+          <w:rFonts w:eastAsia="Times New Roman" w:cs="Arial"/>
+          <w:color w:val="000000" w:themeColor="text1"/>
+          <w:sz w:val="22"/>
+          <w:szCs w:val="22"/>
+          <w:shd w:val="clear" w:color="auto" w:fill="FFFFFF"/>
+        </w:rPr>
+        <w:t xml:space="preserve">Una vez que hemos resumido el desempeño de nuestro participante en la tarea de detección, el parámetro cuya estimación resulta más sencilla y directa es el Criterio (k). Entender cómo se computa el parámetro nos requiere únicamente de mantener presente el supuesto de que el Ruido se distribuye normalmente y se va a localizar siempre a la izquierda de la señal, por lo que le asignamos una media de cero para tener un punto de referencia para estimar el espacio en que se desarrollan el resto de los parámetros. </w:t>
+      </w:r>
+    </w:p>
+    <w:p>
+      <w:pPr>
+        <w:ind w:right="-518"/>
+        <w:jc w:val="both"/>
+        <w:rPr>
+          <w:rFonts w:eastAsia="Times New Roman" w:cs="Arial"/>
+          <w:color w:val="000000" w:themeColor="text1"/>
+          <w:sz w:val="22"/>
+          <w:szCs w:val="22"/>
+          <w:shd w:val="clear" w:color="auto" w:fill="FFFFFF"/>
+        </w:rPr>
+      </w:pPr>
+    </w:p>
+    <w:p>
+      <w:pPr>
+        <w:ind w:right="-518"/>
+        <w:jc w:val="both"/>
+        <w:rPr>
+          <w:rFonts w:eastAsia="Times New Roman" w:cs="Arial"/>
+          <w:color w:val="000000" w:themeColor="text1"/>
+          <w:sz w:val="22"/>
+          <w:szCs w:val="22"/>
+          <w:shd w:val="clear" w:color="auto" w:fill="FFFFFF"/>
+        </w:rPr>
+      </w:pPr>
+      <w:r>
+        <w:rPr>
+          <w:rFonts w:eastAsia="Times New Roman" w:cs="Arial"/>
+          <w:color w:val="000000" w:themeColor="text1"/>
+          <w:sz w:val="22"/>
+          <w:szCs w:val="22"/>
+          <w:shd w:val="clear" w:color="auto" w:fill="FFFFFF"/>
+        </w:rPr>
+        <w:t xml:space="preserve">Para calcular el criterio lo único que necesitamos es conocer la tasa de Falsas Alarmas, que tal y como mencionábamos en el segmento anterior, nos indica qué proporción de la distribución de ruido cae a la derecha del criterio. </w:t>
+      </w:r>
+      <w:r>
+        <w:rPr>
+          <w:rFonts w:eastAsia="Times New Roman" w:cs="Arial"/>
+          <w:color w:val="000000" w:themeColor="text1"/>
+          <w:sz w:val="22"/>
+          <w:szCs w:val="22"/>
+          <w:shd w:val="clear" w:color="auto" w:fill="FFFFFF"/>
+        </w:rPr>
+        <w:t>Dado que a la distribución de ruido, le fue asignada arbitrariamente una media de cero</w:t>
+      </w:r>
+      <w:r>
+        <w:rPr>
+          <w:rFonts w:eastAsia="Times New Roman" w:cs="Arial"/>
+          <w:color w:val="000000" w:themeColor="text1"/>
+          <w:sz w:val="22"/>
+          <w:szCs w:val="22"/>
+          <w:shd w:val="clear" w:color="auto" w:fill="FFFFFF"/>
+        </w:rPr>
+        <w:t>, podemos asignar un valor al punto en que el criterio corta la distribución de ruido y define las tasa</w:t>
+      </w:r>
+      <w:r>
+        <w:rPr>
+          <w:rFonts w:eastAsia="Times New Roman" w:cs="Arial"/>
+          <w:color w:val="000000" w:themeColor="text1"/>
+          <w:sz w:val="22"/>
+          <w:szCs w:val="22"/>
+          <w:shd w:val="clear" w:color="auto" w:fill="FFFFFF"/>
+        </w:rPr>
+        <w:t>s de Rechazos y Falsas Alarmas obtenidas por el participante. Conociendo el área de la distribución de Ruido que cae bajo el criterio, (el complemento de la tasa de Falsas Alarmas, o bien, la Tasa de Rechazos correctos), y sabiendo que la distribución tiene una desviación estándar de 1, podemos convertir el valor de la tasa (que corresponde a la probabilidad de cometer un rechazo correcto, de acuerdo al área bajo la curva) en Puntajes Z y conocer la localización del criterio.</w:t>
+      </w:r>
+    </w:p>
+    <w:p>
+      <w:pPr>
+        <w:ind w:right="-518"/>
+        <w:jc w:val="both"/>
+        <w:rPr>
+          <w:rFonts w:eastAsia="Times New Roman" w:cs="Arial"/>
+          <w:color w:val="000000" w:themeColor="text1"/>
+          <w:sz w:val="22"/>
+          <w:szCs w:val="22"/>
+          <w:shd w:val="clear" w:color="auto" w:fill="FFFFFF"/>
+        </w:rPr>
+      </w:pPr>
+    </w:p>
+    <w:p>
+      <w:pPr>
+        <w:ind w:right="-518"/>
+        <w:jc w:val="both"/>
+        <w:rPr>
+          <w:rFonts w:eastAsia="Times New Roman" w:cs="Arial"/>
+          <w:color w:val="000000" w:themeColor="text1"/>
+          <w:sz w:val="22"/>
+          <w:szCs w:val="22"/>
+          <w:shd w:val="clear" w:color="auto" w:fill="FFFFFF"/>
+        </w:rPr>
+      </w:pPr>
+      <w:r>
+        <w:rPr>
+          <w:rFonts w:eastAsia="Times New Roman" w:cs="Arial"/>
+          <w:color w:val="000000" w:themeColor="text1"/>
+          <w:sz w:val="22"/>
+          <w:szCs w:val="22"/>
+          <w:shd w:val="clear" w:color="auto" w:fill="FFFFFF"/>
+        </w:rPr>
+        <w:t xml:space="preserve">El archivo titulado “SDT_Graficador_Criterio.py” contiene el código para correr  un </w:t>
+      </w:r>
+      <w:proofErr w:type="spellStart"/>
+      <w:r>
+        <w:rPr>
+          <w:rFonts w:eastAsia="Times New Roman" w:cs="Arial"/>
+          <w:color w:val="000000" w:themeColor="text1"/>
+          <w:sz w:val="22"/>
+          <w:szCs w:val="22"/>
+          <w:shd w:val="clear" w:color="auto" w:fill="FFFFFF"/>
+        </w:rPr>
+        <w:t>graficador</w:t>
+      </w:r>
+      <w:proofErr w:type="spellEnd"/>
+      <w:r>
+        <w:rPr>
+          <w:rFonts w:eastAsia="Times New Roman" w:cs="Arial"/>
+          <w:color w:val="000000" w:themeColor="text1"/>
+          <w:sz w:val="22"/>
+          <w:szCs w:val="22"/>
+          <w:shd w:val="clear" w:color="auto" w:fill="FFFFFF"/>
+        </w:rPr>
+        <w:t xml:space="preserve"> que ilustra el cálculo del criterio como una función de la tasa de Falsas Alarmas obtenida por el participante. </w:t>
+      </w:r>
+      <w:r>
+        <w:rPr>
+          <w:rFonts w:eastAsia="Times New Roman" w:cs="Arial"/>
+          <w:color w:val="000000" w:themeColor="text1"/>
+          <w:sz w:val="22"/>
+          <w:szCs w:val="22"/>
+          <w:shd w:val="clear" w:color="auto" w:fill="FFFFFF"/>
+        </w:rPr>
+        <w:t>El parámetro k, por lo general, siempre va estar representado por un número natural (un número positivo)</w:t>
+      </w:r>
+      <w:r>
+        <w:rPr>
+          <w:rFonts w:eastAsia="Times New Roman" w:cs="Arial"/>
+          <w:color w:val="000000" w:themeColor="text1"/>
+          <w:sz w:val="22"/>
+          <w:szCs w:val="22"/>
+          <w:shd w:val="clear" w:color="auto" w:fill="FFFFFF"/>
+        </w:rPr>
+        <w:t xml:space="preserve">, que indica en términos de Puntajes Z  la posición del criterio sobre el eje de decisión, relativo a la distribución de ruido con media cero. El criterio sólo tiene valores positivos, porque normalmente se espera que la tasa de falsas alarmas nunca tenga un valor mayor a 0.5. </w:t>
+      </w:r>
       <w:bookmarkStart w:id="0" w:name="_GoBack"/>
       <w:bookmarkEnd w:id="0"/>
     </w:p>
     <w:p>
       <w:pPr>
-        <w:spacing w:line="360" w:lineRule="auto"/>
         <w:ind w:right="-518"/>
         <w:jc w:val="both"/>
         <w:rPr>
           <w:rFonts w:eastAsia="Times New Roman" w:cs="Arial"/>
-          <w:b/>
-          <w:color w:val="000000" w:themeColor="text1"/>
-          <w:sz w:val="22"/>
-          <w:szCs w:val="22"/>
-          <w:shd w:val="clear" w:color="auto" w:fill="FFFFFF"/>
-        </w:rPr>
-      </w:pPr>
-    </w:p>
-    <w:p>
-      <w:pPr>
-        <w:spacing w:line="360" w:lineRule="auto"/>
-        <w:ind w:left="360" w:right="-518"/>
-        <w:jc w:val="both"/>
-        <w:rPr>
-          <w:rFonts w:eastAsia="Times New Roman" w:cs="Arial"/>
-          <w:b/>
-          <w:color w:val="000000" w:themeColor="text1"/>
-          <w:sz w:val="22"/>
-          <w:szCs w:val="22"/>
-          <w:shd w:val="clear" w:color="auto" w:fill="FFFFFF"/>
-        </w:rPr>
-      </w:pPr>
-      <w:proofErr w:type="gramStart"/>
-      <w:r>
-        <w:rPr>
-          <w:rFonts w:eastAsia="Times New Roman" w:cs="Arial"/>
-          <w:b/>
-          <w:color w:val="000000" w:themeColor="text1"/>
-          <w:sz w:val="22"/>
-          <w:szCs w:val="22"/>
-          <w:shd w:val="clear" w:color="auto" w:fill="FFFFFF"/>
-        </w:rPr>
-        <w:t>2.b</w:t>
-      </w:r>
-      <w:proofErr w:type="gramEnd"/>
-      <w:r>
-        <w:rPr>
-          <w:rFonts w:eastAsia="Times New Roman" w:cs="Arial"/>
-          <w:b/>
-          <w:color w:val="000000" w:themeColor="text1"/>
-          <w:sz w:val="22"/>
-          <w:szCs w:val="22"/>
+          <w:color w:val="000000" w:themeColor="text1"/>
+          <w:sz w:val="22"/>
+          <w:szCs w:val="22"/>
+          <w:shd w:val="clear" w:color="auto" w:fill="FFFFFF"/>
+        </w:rPr>
+      </w:pPr>
+    </w:p>
+    <w:p>
+      <w:pPr>
+        <w:ind w:right="-518"/>
+        <w:jc w:val="both"/>
+        <w:rPr>
+          <w:rFonts w:eastAsia="Times New Roman" w:cs="Arial"/>
+          <w:color w:val="000000" w:themeColor="text1"/>
+          <w:sz w:val="22"/>
+          <w:szCs w:val="22"/>
+          <w:shd w:val="clear" w:color="auto" w:fill="FFFFFF"/>
+        </w:rPr>
+      </w:pPr>
+    </w:p>
+    <w:p>
+      <w:pPr>
+        <w:ind w:right="-518"/>
+        <w:jc w:val="both"/>
+        <w:rPr>
+          <w:rFonts w:eastAsia="Times New Roman" w:cs="Arial"/>
+          <w:color w:val="000000" w:themeColor="text1"/>
+          <w:shd w:val="clear" w:color="auto" w:fill="FFFFFF"/>
+        </w:rPr>
+      </w:pPr>
+    </w:p>
+    <w:p>
+      <w:pPr>
+        <w:ind w:right="-518"/>
+        <w:jc w:val="both"/>
+        <w:rPr>
+          <w:rFonts w:eastAsia="Times New Roman" w:cs="Arial"/>
+          <w:color w:val="000000" w:themeColor="text1"/>
+          <w:sz w:val="18"/>
+          <w:szCs w:val="18"/>
+          <w:shd w:val="clear" w:color="auto" w:fill="FFFFFF"/>
+        </w:rPr>
+      </w:pPr>
+      <w:r>
+        <w:rPr>
+          <w:rFonts w:eastAsia="Times New Roman" w:cs="Arial"/>
+          <w:noProof/>
+          <w:color w:val="000000" w:themeColor="text1"/>
+          <w:sz w:val="18"/>
+          <w:szCs w:val="18"/>
+          <w:shd w:val="clear" w:color="auto" w:fill="FFFFFF"/>
+          <w:lang w:val="es-MX" w:eastAsia="es-MX"/>
+        </w:rPr>
+        <w:drawing>
+          <wp:anchor distT="0" distB="0" distL="114300" distR="114300" simplePos="0" relativeHeight="251682816" behindDoc="0" locked="0" layoutInCell="1" allowOverlap="1" wp14:anchorId="0A49D87C" wp14:editId="4E02BBBA">
+            <wp:simplePos x="0" y="0"/>
+            <wp:positionH relativeFrom="column">
+              <wp:posOffset>1905</wp:posOffset>
+            </wp:positionH>
+            <wp:positionV relativeFrom="paragraph">
+              <wp:posOffset>1270</wp:posOffset>
+            </wp:positionV>
+            <wp:extent cx="3301365" cy="2479675"/>
+            <wp:effectExtent l="0" t="0" r="0" b="0"/>
+            <wp:wrapSquare wrapText="bothSides"/>
+            <wp:docPr id="2" name="Imagen 2"/>
+            <wp:cNvGraphicFramePr>
+              <a:graphicFrameLocks xmlns:a="http://schemas.openxmlformats.org/drawingml/2006/main" noChangeAspect="1"/>
+            </wp:cNvGraphicFramePr>
+            <a:graphic xmlns:a="http://schemas.openxmlformats.org/drawingml/2006/main">
+              <a:graphicData uri="http://schemas.openxmlformats.org/drawingml/2006/picture">
+                <pic:pic xmlns:pic="http://schemas.openxmlformats.org/drawingml/2006/picture">
+                  <pic:nvPicPr>
+                    <pic:cNvPr id="0" name="Picture 2"/>
+                    <pic:cNvPicPr>
+                      <a:picLocks noChangeAspect="1" noChangeArrowheads="1"/>
+                    </pic:cNvPicPr>
+                  </pic:nvPicPr>
+                  <pic:blipFill>
+                    <a:blip r:embed="rId10">
+                      <a:extLst>
+                        <a:ext uri="{28A0092B-C50C-407E-A947-70E740481C1C}">
+                          <a14:useLocalDpi xmlns:a14="http://schemas.microsoft.com/office/drawing/2010/main" val="0"/>
+                        </a:ext>
+                      </a:extLst>
+                    </a:blip>
+                    <a:srcRect/>
+                    <a:stretch>
+                      <a:fillRect/>
+                    </a:stretch>
+                  </pic:blipFill>
+                  <pic:spPr bwMode="auto">
+                    <a:xfrm>
+                      <a:off x="0" y="0"/>
+                      <a:ext cx="3301365" cy="2479675"/>
+                    </a:xfrm>
+                    <a:prstGeom prst="rect">
+                      <a:avLst/>
+                    </a:prstGeom>
+                    <a:noFill/>
+                    <a:ln>
+                      <a:noFill/>
+                    </a:ln>
+                  </pic:spPr>
+                </pic:pic>
+              </a:graphicData>
+            </a:graphic>
+            <wp14:sizeRelH relativeFrom="page">
+              <wp14:pctWidth>0</wp14:pctWidth>
+            </wp14:sizeRelH>
+            <wp14:sizeRelV relativeFrom="page">
+              <wp14:pctHeight>0</wp14:pctHeight>
+            </wp14:sizeRelV>
+          </wp:anchor>
+        </w:drawing>
+      </w:r>
+      <w:proofErr w:type="spellStart"/>
+      <w:r>
+        <w:rPr>
+          <w:rFonts w:eastAsia="Times New Roman" w:cs="Arial"/>
+          <w:color w:val="000000" w:themeColor="text1"/>
+          <w:sz w:val="18"/>
+          <w:szCs w:val="18"/>
+          <w:shd w:val="clear" w:color="auto" w:fill="FFFFFF"/>
+        </w:rPr>
+        <w:t>Fig</w:t>
+      </w:r>
+      <w:proofErr w:type="spellEnd"/>
+      <w:r>
+        <w:rPr>
+          <w:rFonts w:eastAsia="Times New Roman" w:cs="Arial"/>
+          <w:color w:val="000000" w:themeColor="text1"/>
+          <w:sz w:val="18"/>
+          <w:szCs w:val="18"/>
+          <w:shd w:val="clear" w:color="auto" w:fill="FFFFFF"/>
+        </w:rPr>
+        <w:t xml:space="preserve"> 3. </w:t>
+      </w:r>
+      <w:r>
+        <w:rPr>
+          <w:rFonts w:eastAsia="Times New Roman" w:cs="Arial"/>
+          <w:color w:val="000000" w:themeColor="text1"/>
+          <w:sz w:val="18"/>
+          <w:szCs w:val="18"/>
           <w:shd w:val="clear" w:color="auto" w:fill="FFFFFF"/>
         </w:rPr>
         <w:t xml:space="preserve"> </w:t>
       </w:r>
-      <w:r>
-        <w:rPr>
-          <w:rFonts w:eastAsia="Times New Roman" w:cs="Arial"/>
-          <w:b/>
-          <w:color w:val="000000" w:themeColor="text1"/>
-          <w:sz w:val="22"/>
-          <w:szCs w:val="22"/>
-          <w:shd w:val="clear" w:color="auto" w:fill="FFFFFF"/>
-        </w:rPr>
-        <w:t>Criterio k</w:t>
-      </w:r>
+    </w:p>
+    <w:p>
+      <w:pPr>
+        <w:ind w:right="-518"/>
+        <w:jc w:val="both"/>
+        <w:rPr>
+          <w:rFonts w:eastAsia="Times New Roman" w:cs="Arial"/>
+          <w:color w:val="000000" w:themeColor="text1"/>
+          <w:shd w:val="clear" w:color="auto" w:fill="FFFFFF"/>
+        </w:rPr>
+      </w:pPr>
+    </w:p>
+    <w:p>
+      <w:pPr>
+        <w:ind w:right="-518"/>
+        <w:jc w:val="both"/>
+        <w:rPr>
+          <w:rFonts w:eastAsia="Times New Roman" w:cs="Arial"/>
+          <w:color w:val="000000" w:themeColor="text1"/>
+          <w:shd w:val="clear" w:color="auto" w:fill="FFFFFF"/>
+        </w:rPr>
+      </w:pPr>
+    </w:p>
+    <w:p>
+      <w:pPr>
+        <w:ind w:right="-518"/>
+        <w:jc w:val="both"/>
+        <w:rPr>
+          <w:rFonts w:eastAsia="Times New Roman" w:cs="Arial"/>
+          <w:color w:val="000000" w:themeColor="text1"/>
+          <w:shd w:val="clear" w:color="auto" w:fill="FFFFFF"/>
+        </w:rPr>
+      </w:pPr>
+    </w:p>
+    <w:p>
+      <w:pPr>
+        <w:ind w:right="-518"/>
+        <w:jc w:val="both"/>
+        <w:rPr>
+          <w:rFonts w:eastAsia="Times New Roman" w:cs="Arial"/>
+          <w:color w:val="000000" w:themeColor="text1"/>
+          <w:shd w:val="clear" w:color="auto" w:fill="FFFFFF"/>
+        </w:rPr>
+      </w:pPr>
+    </w:p>
+    <w:p>
+      <w:pPr>
+        <w:ind w:right="-518"/>
+        <w:jc w:val="both"/>
+        <w:rPr>
+          <w:rFonts w:eastAsia="Times New Roman" w:cs="Arial"/>
+          <w:color w:val="000000" w:themeColor="text1"/>
+          <w:shd w:val="clear" w:color="auto" w:fill="FFFFFF"/>
+        </w:rPr>
+      </w:pPr>
+    </w:p>
+    <w:p>
+      <w:pPr>
+        <w:ind w:right="-518"/>
+        <w:jc w:val="both"/>
+        <w:rPr>
+          <w:rFonts w:eastAsia="Times New Roman" w:cs="Arial"/>
+          <w:color w:val="000000" w:themeColor="text1"/>
+          <w:shd w:val="clear" w:color="auto" w:fill="FFFFFF"/>
+        </w:rPr>
+      </w:pPr>
+    </w:p>
+    <w:p>
+      <w:pPr>
+        <w:ind w:right="-518"/>
+        <w:jc w:val="both"/>
+        <w:rPr>
+          <w:rFonts w:eastAsia="Times New Roman" w:cs="Arial"/>
+          <w:color w:val="000000" w:themeColor="text1"/>
+          <w:shd w:val="clear" w:color="auto" w:fill="FFFFFF"/>
+        </w:rPr>
+      </w:pPr>
+    </w:p>
+    <w:p>
+      <w:pPr>
+        <w:ind w:right="-518"/>
+        <w:jc w:val="both"/>
+        <w:rPr>
+          <w:rFonts w:eastAsia="Times New Roman" w:cs="Arial"/>
+          <w:color w:val="000000" w:themeColor="text1"/>
+          <w:shd w:val="clear" w:color="auto" w:fill="FFFFFF"/>
+        </w:rPr>
+      </w:pPr>
+    </w:p>
+    <w:p>
+      <w:pPr>
+        <w:ind w:right="-518"/>
+        <w:jc w:val="both"/>
+        <w:rPr>
+          <w:rFonts w:eastAsia="Times New Roman" w:cs="Arial"/>
+          <w:color w:val="000000" w:themeColor="text1"/>
+          <w:shd w:val="clear" w:color="auto" w:fill="FFFFFF"/>
+        </w:rPr>
+      </w:pPr>
+    </w:p>
+    <w:p>
+      <w:pPr>
+        <w:ind w:right="-518"/>
+        <w:jc w:val="both"/>
+        <w:rPr>
+          <w:rFonts w:eastAsia="Times New Roman" w:cs="Arial"/>
+          <w:color w:val="000000" w:themeColor="text1"/>
+          <w:shd w:val="clear" w:color="auto" w:fill="FFFFFF"/>
+        </w:rPr>
+      </w:pPr>
+    </w:p>
+    <w:p>
+      <w:pPr>
+        <w:ind w:right="-518"/>
+        <w:jc w:val="both"/>
+        <w:rPr>
+          <w:rFonts w:eastAsia="Times New Roman" w:cs="Arial"/>
+          <w:color w:val="000000" w:themeColor="text1"/>
+          <w:shd w:val="clear" w:color="auto" w:fill="FFFFFF"/>
+        </w:rPr>
+      </w:pPr>
+    </w:p>
+    <w:p>
+      <w:pPr>
+        <w:ind w:right="-518"/>
+        <w:jc w:val="both"/>
+        <w:rPr>
+          <w:rFonts w:eastAsia="Times New Roman" w:cs="Arial"/>
+          <w:color w:val="000000" w:themeColor="text1"/>
+          <w:shd w:val="clear" w:color="auto" w:fill="FFFFFF"/>
+        </w:rPr>
+      </w:pPr>
+    </w:p>
+    <w:p>
+      <w:pPr>
+        <w:ind w:right="-518"/>
+        <w:jc w:val="both"/>
+        <w:rPr>
+          <w:rFonts w:eastAsia="Times New Roman" w:cs="Arial"/>
+          <w:color w:val="000000" w:themeColor="text1"/>
+          <w:shd w:val="clear" w:color="auto" w:fill="FFFFFF"/>
+        </w:rPr>
+      </w:pPr>
+    </w:p>
+    <w:p>
+      <w:pPr>
+        <w:ind w:right="-518"/>
+        <w:jc w:val="both"/>
+        <w:rPr>
+          <w:rFonts w:eastAsia="Times New Roman" w:cs="Arial"/>
+          <w:color w:val="000000" w:themeColor="text1"/>
+          <w:shd w:val="clear" w:color="auto" w:fill="FFFFFF"/>
+        </w:rPr>
+      </w:pPr>
+    </w:p>
+    <w:p>
+      <w:pPr>
+        <w:ind w:right="-518"/>
+        <w:jc w:val="both"/>
+        <w:rPr>
+          <w:rFonts w:eastAsia="Times New Roman" w:cs="Arial"/>
+          <w:color w:val="000000" w:themeColor="text1"/>
+          <w:shd w:val="clear" w:color="auto" w:fill="FFFFFF"/>
+        </w:rPr>
+      </w:pPr>
     </w:p>
     <w:p>
       <w:pPr>
@@ -5952,7 +6589,7 @@
                     </pic:cNvPicPr>
                   </pic:nvPicPr>
                   <pic:blipFill>
-                    <a:blip r:embed="rId10">
+                    <a:blip r:embed="rId11">
                       <a:extLst>
                         <a:ext uri="{28A0092B-C50C-407E-A947-70E740481C1C}">
                           <a14:useLocalDpi xmlns:a14="http://schemas.microsoft.com/office/drawing/2010/main" val="0"/>
@@ -6392,7 +7029,7 @@
                     </pic:cNvPicPr>
                   </pic:nvPicPr>
                   <pic:blipFill>
-                    <a:blip r:embed="rId11">
+                    <a:blip r:embed="rId12">
                       <a:extLst>
                         <a:ext uri="{28A0092B-C50C-407E-A947-70E740481C1C}">
                           <a14:useLocalDpi xmlns:a14="http://schemas.microsoft.com/office/drawing/2010/main" val="0"/>
@@ -6491,16 +7128,7 @@
           <w:color w:val="000000" w:themeColor="text1"/>
           <w:shd w:val="clear" w:color="auto" w:fill="FFFFFF"/>
         </w:rPr>
-        <w:t xml:space="preserve">Sesgo (β). La medida más comúnmente usada para evaluar el sesgo corresponde a la razón entre el punto en que el criterio toca a las distribuciones de señal y </w:t>
-      </w:r>
-      <w:r>
-        <w:rPr>
-          <w:rFonts w:eastAsia="Times New Roman" w:cs="Arial"/>
-          <w:color w:val="000000" w:themeColor="text1"/>
-          <w:shd w:val="clear" w:color="auto" w:fill="FFFFFF"/>
-        </w:rPr>
-        <w:lastRenderedPageBreak/>
-        <w:t xml:space="preserve">ruido. En otras palabras, es la razón de verosimilitud a la altura del criterio. Para calcular β, hay que encontrar el valor ordinal (O) correspondiente al punto en que el criterio cruza cada una de las distribuciones y calcular la razón entre el valor correspondiente a la distribución de señal y la distribución de ruido. El valor de Beta nos indica directamente el tipo de sesgo que muestra el sistema. Si Beta es mayor a uno, quiere decir que el criterio está situado en un punto donde la distribución de señal tiene valores más altos que la distribución de ruido, mostrando un sesgo conservador; por el contrario, si Beta es menor a uno, asumimos que el criterio cae en un punto donde la distribución de ruido tiene valores mayores a la de señal, mostrando un sesgo liberal. </w:t>
+        <w:t xml:space="preserve">Sesgo (β). La medida más comúnmente usada para evaluar el sesgo corresponde a la razón entre el punto en que el criterio toca a las distribuciones de señal y ruido. En otras palabras, es la razón de verosimilitud a la altura del criterio. Para calcular β, hay que encontrar el valor ordinal (O) correspondiente al punto en que el criterio cruza cada una de las distribuciones y calcular la razón entre el valor correspondiente a la distribución de señal y la distribución de ruido. El valor de Beta nos indica directamente el tipo de sesgo que muestra el sistema. Si Beta es mayor a uno, quiere decir que el criterio está situado en un punto donde la distribución de señal tiene valores más altos que la distribución de ruido, mostrando un sesgo conservador; por el contrario, si Beta es menor a uno, asumimos que el criterio cae en un punto donde la distribución de ruido tiene valores mayores a la de señal, mostrando un sesgo liberal. </w:t>
       </w:r>
     </w:p>
     <w:p>
@@ -6819,7 +7447,7 @@
                     </pic:cNvPicPr>
                   </pic:nvPicPr>
                   <pic:blipFill>
-                    <a:blip r:embed="rId12">
+                    <a:blip r:embed="rId13">
                       <a:extLst>
                         <a:ext uri="{28A0092B-C50C-407E-A947-70E740481C1C}">
                           <a14:useLocalDpi xmlns:a14="http://schemas.microsoft.com/office/drawing/2010/main" val="0"/>
@@ -9502,7 +10130,7 @@
 </file>
 
 <file path=customXml/itemProps1.xml><?xml version="1.0" encoding="utf-8"?>
-<ds:datastoreItem xmlns:ds="http://schemas.openxmlformats.org/officeDocument/2006/customXml" ds:itemID="{97FB2322-A9F8-406C-9DB1-C7441F7DCE4A}">
+<ds:datastoreItem xmlns:ds="http://schemas.openxmlformats.org/officeDocument/2006/customXml" ds:itemID="{609DBF4B-ACA5-461B-AEBF-74C7A1E799B7}">
   <ds:schemaRefs>
     <ds:schemaRef ds:uri="http://schemas.openxmlformats.org/officeDocument/2006/bibliography"/>
   </ds:schemaRefs>

</xml_diff>

<commit_message>
Capitulo SDT hasta Criterio (by Felisa)
</commit_message>
<xml_diff>
--- a/SDT_Capitulo.docx
+++ b/SDT_Capitulo.docx
@@ -5202,7 +5202,19 @@
           <w:szCs w:val="22"/>
           <w:shd w:val="clear" w:color="auto" w:fill="FFFFFF"/>
         </w:rPr>
-        <w:t>Para realizar el análisis de datos, bajo el marco de la TDS, sólo necesitaremos un par de estas tasas: la tasa de hits y la tasa de falsas alarmas. Esto bajo el entendido de que las tasas de omisión y rechazos correctos no son más que su complemento, respectivamente, y que estas dos tasas contienen toda la información que necesitamos sobre el desempeño de los participantes.</w:t>
+        <w:t>Para realizar el análisis de datos, bajo el marco de la TDS, sólo necesitaremos un par de estas tasas: la tasa de hits y la tasa de falsas alarmas. Esto bajo el entendido de que las tasas de omisión y rechazos correctos no son más que su complemento, respectivamente, y que estas dos tasas contienen toda la información que necesitamos sobre</w:t>
+      </w:r>
+      <w:bookmarkStart w:id="0" w:name="_GoBack"/>
+      <w:bookmarkEnd w:id="0"/>
+      <w:r>
+        <w:rPr>
+          <w:rFonts w:eastAsia="Times New Roman" w:cs="Arial"/>
+          <w:color w:val="000000" w:themeColor="text1"/>
+          <w:sz w:val="22"/>
+          <w:szCs w:val="22"/>
+          <w:shd w:val="clear" w:color="auto" w:fill="FFFFFF"/>
+        </w:rPr>
+        <w:t xml:space="preserve"> el desempeño de los participantes.</w:t>
       </w:r>
     </w:p>
     <w:p>
@@ -5957,130 +5969,26 @@
       <w:r>
         <w:rPr>
           <w:rFonts w:eastAsia="Times New Roman" w:cs="Arial"/>
-          <w:color w:val="000000" w:themeColor="text1"/>
-          <w:sz w:val="22"/>
-          <w:szCs w:val="22"/>
-          <w:shd w:val="clear" w:color="auto" w:fill="FFFFFF"/>
-        </w:rPr>
-        <w:t xml:space="preserve">El archivo titulado “SDT_Graficador_Criterio.py” contiene el código para correr  un </w:t>
-      </w:r>
-      <w:proofErr w:type="spellStart"/>
-      <w:r>
-        <w:rPr>
-          <w:rFonts w:eastAsia="Times New Roman" w:cs="Arial"/>
-          <w:color w:val="000000" w:themeColor="text1"/>
-          <w:sz w:val="22"/>
-          <w:szCs w:val="22"/>
-          <w:shd w:val="clear" w:color="auto" w:fill="FFFFFF"/>
-        </w:rPr>
-        <w:t>graficador</w:t>
-      </w:r>
-      <w:proofErr w:type="spellEnd"/>
-      <w:r>
-        <w:rPr>
-          <w:rFonts w:eastAsia="Times New Roman" w:cs="Arial"/>
-          <w:color w:val="000000" w:themeColor="text1"/>
-          <w:sz w:val="22"/>
-          <w:szCs w:val="22"/>
-          <w:shd w:val="clear" w:color="auto" w:fill="FFFFFF"/>
-        </w:rPr>
-        <w:t xml:space="preserve"> que ilustra el cálculo del criterio como una función de la tasa de Falsas Alarmas obtenida por el participante. </w:t>
-      </w:r>
-      <w:r>
-        <w:rPr>
-          <w:rFonts w:eastAsia="Times New Roman" w:cs="Arial"/>
-          <w:color w:val="000000" w:themeColor="text1"/>
-          <w:sz w:val="22"/>
-          <w:szCs w:val="22"/>
-          <w:shd w:val="clear" w:color="auto" w:fill="FFFFFF"/>
-        </w:rPr>
-        <w:t>El parámetro k, por lo general, siempre va estar representado por un número natural (un número positivo)</w:t>
-      </w:r>
-      <w:r>
-        <w:rPr>
-          <w:rFonts w:eastAsia="Times New Roman" w:cs="Arial"/>
-          <w:color w:val="000000" w:themeColor="text1"/>
-          <w:sz w:val="22"/>
-          <w:szCs w:val="22"/>
-          <w:shd w:val="clear" w:color="auto" w:fill="FFFFFF"/>
-        </w:rPr>
-        <w:t xml:space="preserve">, que indica en términos de Puntajes Z  la posición del criterio sobre el eje de decisión, relativo a la distribución de ruido con media cero. El criterio sólo tiene valores positivos, porque normalmente se espera que la tasa de falsas alarmas nunca tenga un valor mayor a 0.5. </w:t>
-      </w:r>
-      <w:bookmarkStart w:id="0" w:name="_GoBack"/>
-      <w:bookmarkEnd w:id="0"/>
-    </w:p>
-    <w:p>
-      <w:pPr>
-        <w:ind w:right="-518"/>
-        <w:jc w:val="both"/>
-        <w:rPr>
-          <w:rFonts w:eastAsia="Times New Roman" w:cs="Arial"/>
-          <w:color w:val="000000" w:themeColor="text1"/>
-          <w:sz w:val="22"/>
-          <w:szCs w:val="22"/>
-          <w:shd w:val="clear" w:color="auto" w:fill="FFFFFF"/>
-        </w:rPr>
-      </w:pPr>
-    </w:p>
-    <w:p>
-      <w:pPr>
-        <w:ind w:right="-518"/>
-        <w:jc w:val="both"/>
-        <w:rPr>
-          <w:rFonts w:eastAsia="Times New Roman" w:cs="Arial"/>
-          <w:color w:val="000000" w:themeColor="text1"/>
-          <w:sz w:val="22"/>
-          <w:szCs w:val="22"/>
-          <w:shd w:val="clear" w:color="auto" w:fill="FFFFFF"/>
-        </w:rPr>
-      </w:pPr>
-    </w:p>
-    <w:p>
-      <w:pPr>
-        <w:ind w:right="-518"/>
-        <w:jc w:val="both"/>
-        <w:rPr>
-          <w:rFonts w:eastAsia="Times New Roman" w:cs="Arial"/>
-          <w:color w:val="000000" w:themeColor="text1"/>
-          <w:shd w:val="clear" w:color="auto" w:fill="FFFFFF"/>
-        </w:rPr>
-      </w:pPr>
-    </w:p>
-    <w:p>
-      <w:pPr>
-        <w:ind w:right="-518"/>
-        <w:jc w:val="both"/>
-        <w:rPr>
-          <w:rFonts w:eastAsia="Times New Roman" w:cs="Arial"/>
-          <w:color w:val="000000" w:themeColor="text1"/>
-          <w:sz w:val="18"/>
-          <w:szCs w:val="18"/>
-          <w:shd w:val="clear" w:color="auto" w:fill="FFFFFF"/>
-        </w:rPr>
-      </w:pPr>
-      <w:r>
-        <w:rPr>
-          <w:rFonts w:eastAsia="Times New Roman" w:cs="Arial"/>
           <w:noProof/>
           <w:color w:val="000000" w:themeColor="text1"/>
-          <w:sz w:val="18"/>
-          <w:szCs w:val="18"/>
+          <w:sz w:val="22"/>
+          <w:szCs w:val="22"/>
           <w:shd w:val="clear" w:color="auto" w:fill="FFFFFF"/>
           <w:lang w:val="es-MX" w:eastAsia="es-MX"/>
         </w:rPr>
         <w:drawing>
-          <wp:anchor distT="0" distB="0" distL="114300" distR="114300" simplePos="0" relativeHeight="251682816" behindDoc="0" locked="0" layoutInCell="1" allowOverlap="1" wp14:anchorId="0A49D87C" wp14:editId="4E02BBBA">
+          <wp:anchor distT="0" distB="0" distL="114300" distR="114300" simplePos="0" relativeHeight="251682816" behindDoc="0" locked="0" layoutInCell="1" allowOverlap="1" wp14:anchorId="3114372C" wp14:editId="6F95542B">
             <wp:simplePos x="0" y="0"/>
             <wp:positionH relativeFrom="column">
-              <wp:posOffset>1905</wp:posOffset>
+              <wp:posOffset>3096260</wp:posOffset>
             </wp:positionH>
             <wp:positionV relativeFrom="paragraph">
-              <wp:posOffset>1270</wp:posOffset>
+              <wp:posOffset>820420</wp:posOffset>
             </wp:positionV>
-            <wp:extent cx="3301365" cy="2479675"/>
-            <wp:effectExtent l="0" t="0" r="0" b="0"/>
+            <wp:extent cx="2942590" cy="2144395"/>
+            <wp:effectExtent l="0" t="0" r="0" b="8255"/>
             <wp:wrapSquare wrapText="bothSides"/>
-            <wp:docPr id="2" name="Imagen 2"/>
+            <wp:docPr id="9" name="Imagen 9"/>
             <wp:cNvGraphicFramePr>
               <a:graphicFrameLocks xmlns:a="http://schemas.openxmlformats.org/drawingml/2006/main" noChangeAspect="1"/>
             </wp:cNvGraphicFramePr>
@@ -6088,7 +5996,7 @@
               <a:graphicData uri="http://schemas.openxmlformats.org/drawingml/2006/picture">
                 <pic:pic xmlns:pic="http://schemas.openxmlformats.org/drawingml/2006/picture">
                   <pic:nvPicPr>
-                    <pic:cNvPr id="0" name="Picture 2"/>
+                    <pic:cNvPr id="0" name="Picture 3"/>
                     <pic:cNvPicPr>
                       <a:picLocks noChangeAspect="1" noChangeArrowheads="1"/>
                     </pic:cNvPicPr>
@@ -6109,7 +6017,7 @@
                   <pic:spPr bwMode="auto">
                     <a:xfrm>
                       <a:off x="0" y="0"/>
-                      <a:ext cx="3301365" cy="2479675"/>
+                      <a:ext cx="2942590" cy="2144395"/>
                     </a:xfrm>
                     <a:prstGeom prst="rect">
                       <a:avLst/>
@@ -6131,8 +6039,73 @@
           </wp:anchor>
         </w:drawing>
       </w:r>
+      <w:r>
+        <w:rPr>
+          <w:rFonts w:eastAsia="Times New Roman" w:cs="Arial"/>
+          <w:color w:val="000000" w:themeColor="text1"/>
+          <w:sz w:val="22"/>
+          <w:szCs w:val="22"/>
+          <w:shd w:val="clear" w:color="auto" w:fill="FFFFFF"/>
+        </w:rPr>
+        <w:t xml:space="preserve">El archivo titulado “SDT_Graficador_Criterio.py” contiene el código para correr  un </w:t>
+      </w:r>
       <w:proofErr w:type="spellStart"/>
       <w:r>
+        <w:rPr>
+          <w:rFonts w:eastAsia="Times New Roman" w:cs="Arial"/>
+          <w:color w:val="000000" w:themeColor="text1"/>
+          <w:sz w:val="22"/>
+          <w:szCs w:val="22"/>
+          <w:shd w:val="clear" w:color="auto" w:fill="FFFFFF"/>
+        </w:rPr>
+        <w:t>graficador</w:t>
+      </w:r>
+      <w:proofErr w:type="spellEnd"/>
+      <w:r>
+        <w:rPr>
+          <w:rFonts w:eastAsia="Times New Roman" w:cs="Arial"/>
+          <w:color w:val="000000" w:themeColor="text1"/>
+          <w:sz w:val="22"/>
+          <w:szCs w:val="22"/>
+          <w:shd w:val="clear" w:color="auto" w:fill="FFFFFF"/>
+        </w:rPr>
+        <w:t xml:space="preserve"> que ilustra el cálculo del criterio como una función de la tasa de Falsas Alarmas obtenida por el participante. </w:t>
+      </w:r>
+      <w:r>
+        <w:rPr>
+          <w:rFonts w:eastAsia="Times New Roman" w:cs="Arial"/>
+          <w:color w:val="000000" w:themeColor="text1"/>
+          <w:sz w:val="22"/>
+          <w:szCs w:val="22"/>
+          <w:shd w:val="clear" w:color="auto" w:fill="FFFFFF"/>
+        </w:rPr>
+        <w:t>El parámetro k, por lo general, va estar representado por un número natural (un número positivo)</w:t>
+      </w:r>
+      <w:r>
+        <w:rPr>
+          <w:rFonts w:eastAsia="Times New Roman" w:cs="Arial"/>
+          <w:color w:val="000000" w:themeColor="text1"/>
+          <w:sz w:val="22"/>
+          <w:szCs w:val="22"/>
+          <w:shd w:val="clear" w:color="auto" w:fill="FFFFFF"/>
+        </w:rPr>
+        <w:t>, que indica en términos de Puntajes Z  la posición del criterio sobre el eje de decisión, relativo a la distribución de ruido con media cero. El criterio sólo tiene valores positivos, porque normalmente se espera que la tasa de falsas alarmas nu</w:t>
+      </w:r>
+      <w:r>
+        <w:rPr>
+          <w:rFonts w:eastAsia="Times New Roman" w:cs="Arial"/>
+          <w:color w:val="000000" w:themeColor="text1"/>
+          <w:sz w:val="22"/>
+          <w:szCs w:val="22"/>
+          <w:shd w:val="clear" w:color="auto" w:fill="FFFFFF"/>
+        </w:rPr>
+        <w:t>nca tenga un valor mayor a 0.5 (las consecuencias de una tasa de Falsas Alarmas tan alta, se expondrán con más claridad en el apartado correspondiente a la d’)</w:t>
+      </w:r>
+    </w:p>
+    <w:p>
+      <w:pPr>
+        <w:ind w:right="-518"/>
+        <w:jc w:val="both"/>
         <w:rPr>
           <w:rFonts w:eastAsia="Times New Roman" w:cs="Arial"/>
           <w:color w:val="000000" w:themeColor="text1"/>
@@ -6140,10 +6113,12 @@
           <w:szCs w:val="18"/>
           <w:shd w:val="clear" w:color="auto" w:fill="FFFFFF"/>
         </w:rPr>
-        <w:t>Fig</w:t>
-      </w:r>
-      <w:proofErr w:type="spellEnd"/>
-      <w:r>
+      </w:pPr>
+    </w:p>
+    <w:p>
+      <w:pPr>
+        <w:ind w:right="-518"/>
+        <w:jc w:val="both"/>
         <w:rPr>
           <w:rFonts w:eastAsia="Times New Roman" w:cs="Arial"/>
           <w:color w:val="000000" w:themeColor="text1"/>
@@ -6151,9 +6126,12 @@
           <w:szCs w:val="18"/>
           <w:shd w:val="clear" w:color="auto" w:fill="FFFFFF"/>
         </w:rPr>
-        <w:t xml:space="preserve"> 3. </w:t>
-      </w:r>
-      <w:r>
+      </w:pPr>
+    </w:p>
+    <w:p>
+      <w:pPr>
+        <w:ind w:right="-518"/>
+        <w:jc w:val="both"/>
         <w:rPr>
           <w:rFonts w:eastAsia="Times New Roman" w:cs="Arial"/>
           <w:color w:val="000000" w:themeColor="text1"/>
@@ -6161,492 +6139,131 @@
           <w:szCs w:val="18"/>
           <w:shd w:val="clear" w:color="auto" w:fill="FFFFFF"/>
         </w:rPr>
+      </w:pPr>
+    </w:p>
+    <w:p>
+      <w:pPr>
+        <w:ind w:right="-518"/>
+        <w:jc w:val="both"/>
+        <w:rPr>
+          <w:rFonts w:eastAsia="Times New Roman" w:cs="Arial"/>
+          <w:color w:val="000000" w:themeColor="text1"/>
+          <w:sz w:val="18"/>
+          <w:szCs w:val="18"/>
+          <w:shd w:val="clear" w:color="auto" w:fill="FFFFFF"/>
+        </w:rPr>
+      </w:pPr>
+    </w:p>
+    <w:p>
+      <w:pPr>
+        <w:ind w:right="-518"/>
+        <w:jc w:val="both"/>
+        <w:rPr>
+          <w:rFonts w:eastAsia="Times New Roman" w:cs="Arial"/>
+          <w:color w:val="000000" w:themeColor="text1"/>
+          <w:sz w:val="18"/>
+          <w:szCs w:val="18"/>
+          <w:shd w:val="clear" w:color="auto" w:fill="FFFFFF"/>
+        </w:rPr>
+      </w:pPr>
+      <w:proofErr w:type="spellStart"/>
+      <w:r>
+        <w:rPr>
+          <w:rFonts w:eastAsia="Times New Roman" w:cs="Arial"/>
+          <w:color w:val="000000" w:themeColor="text1"/>
+          <w:sz w:val="18"/>
+          <w:szCs w:val="18"/>
+          <w:shd w:val="clear" w:color="auto" w:fill="FFFFFF"/>
+        </w:rPr>
+        <w:t>Fig</w:t>
+      </w:r>
+      <w:proofErr w:type="spellEnd"/>
+      <w:r>
+        <w:rPr>
+          <w:rFonts w:eastAsia="Times New Roman" w:cs="Arial"/>
+          <w:color w:val="000000" w:themeColor="text1"/>
+          <w:sz w:val="18"/>
+          <w:szCs w:val="18"/>
+          <w:shd w:val="clear" w:color="auto" w:fill="FFFFFF"/>
+        </w:rPr>
+        <w:t xml:space="preserve"> 3. </w:t>
+      </w:r>
+      <w:r>
+        <w:rPr>
+          <w:rFonts w:eastAsia="Times New Roman" w:cs="Arial"/>
+          <w:color w:val="000000" w:themeColor="text1"/>
+          <w:sz w:val="18"/>
+          <w:szCs w:val="18"/>
+          <w:shd w:val="clear" w:color="auto" w:fill="FFFFFF"/>
+        </w:rPr>
         <w:t xml:space="preserve"> </w:t>
       </w:r>
-    </w:p>
-    <w:p>
-      <w:pPr>
-        <w:ind w:right="-518"/>
-        <w:jc w:val="both"/>
-        <w:rPr>
-          <w:rFonts w:eastAsia="Times New Roman" w:cs="Arial"/>
-          <w:color w:val="000000" w:themeColor="text1"/>
-          <w:shd w:val="clear" w:color="auto" w:fill="FFFFFF"/>
-        </w:rPr>
-      </w:pPr>
-    </w:p>
-    <w:p>
-      <w:pPr>
-        <w:ind w:right="-518"/>
-        <w:jc w:val="both"/>
-        <w:rPr>
-          <w:rFonts w:eastAsia="Times New Roman" w:cs="Arial"/>
-          <w:color w:val="000000" w:themeColor="text1"/>
-          <w:shd w:val="clear" w:color="auto" w:fill="FFFFFF"/>
-        </w:rPr>
-      </w:pPr>
-    </w:p>
-    <w:p>
-      <w:pPr>
-        <w:ind w:right="-518"/>
-        <w:jc w:val="both"/>
-        <w:rPr>
-          <w:rFonts w:eastAsia="Times New Roman" w:cs="Arial"/>
-          <w:color w:val="000000" w:themeColor="text1"/>
-          <w:shd w:val="clear" w:color="auto" w:fill="FFFFFF"/>
-        </w:rPr>
-      </w:pPr>
-    </w:p>
-    <w:p>
-      <w:pPr>
-        <w:ind w:right="-518"/>
-        <w:jc w:val="both"/>
-        <w:rPr>
-          <w:rFonts w:eastAsia="Times New Roman" w:cs="Arial"/>
-          <w:color w:val="000000" w:themeColor="text1"/>
-          <w:shd w:val="clear" w:color="auto" w:fill="FFFFFF"/>
-        </w:rPr>
-      </w:pPr>
-    </w:p>
-    <w:p>
-      <w:pPr>
-        <w:ind w:right="-518"/>
-        <w:jc w:val="both"/>
-        <w:rPr>
-          <w:rFonts w:eastAsia="Times New Roman" w:cs="Arial"/>
-          <w:color w:val="000000" w:themeColor="text1"/>
-          <w:shd w:val="clear" w:color="auto" w:fill="FFFFFF"/>
-        </w:rPr>
-      </w:pPr>
-    </w:p>
-    <w:p>
-      <w:pPr>
-        <w:ind w:right="-518"/>
-        <w:jc w:val="both"/>
-        <w:rPr>
-          <w:rFonts w:eastAsia="Times New Roman" w:cs="Arial"/>
-          <w:color w:val="000000" w:themeColor="text1"/>
-          <w:shd w:val="clear" w:color="auto" w:fill="FFFFFF"/>
-        </w:rPr>
-      </w:pPr>
-    </w:p>
-    <w:p>
-      <w:pPr>
-        <w:ind w:right="-518"/>
-        <w:jc w:val="both"/>
-        <w:rPr>
-          <w:rFonts w:eastAsia="Times New Roman" w:cs="Arial"/>
-          <w:color w:val="000000" w:themeColor="text1"/>
-          <w:shd w:val="clear" w:color="auto" w:fill="FFFFFF"/>
-        </w:rPr>
-      </w:pPr>
-    </w:p>
-    <w:p>
-      <w:pPr>
-        <w:ind w:right="-518"/>
-        <w:jc w:val="both"/>
-        <w:rPr>
-          <w:rFonts w:eastAsia="Times New Roman" w:cs="Arial"/>
-          <w:color w:val="000000" w:themeColor="text1"/>
-          <w:shd w:val="clear" w:color="auto" w:fill="FFFFFF"/>
-        </w:rPr>
-      </w:pPr>
-    </w:p>
-    <w:p>
-      <w:pPr>
-        <w:ind w:right="-518"/>
-        <w:jc w:val="both"/>
-        <w:rPr>
-          <w:rFonts w:eastAsia="Times New Roman" w:cs="Arial"/>
-          <w:color w:val="000000" w:themeColor="text1"/>
-          <w:shd w:val="clear" w:color="auto" w:fill="FFFFFF"/>
-        </w:rPr>
-      </w:pPr>
-    </w:p>
-    <w:p>
-      <w:pPr>
-        <w:ind w:right="-518"/>
-        <w:jc w:val="both"/>
-        <w:rPr>
-          <w:rFonts w:eastAsia="Times New Roman" w:cs="Arial"/>
-          <w:color w:val="000000" w:themeColor="text1"/>
-          <w:shd w:val="clear" w:color="auto" w:fill="FFFFFF"/>
-        </w:rPr>
-      </w:pPr>
-    </w:p>
-    <w:p>
-      <w:pPr>
-        <w:ind w:right="-518"/>
-        <w:jc w:val="both"/>
-        <w:rPr>
-          <w:rFonts w:eastAsia="Times New Roman" w:cs="Arial"/>
-          <w:color w:val="000000" w:themeColor="text1"/>
-          <w:shd w:val="clear" w:color="auto" w:fill="FFFFFF"/>
-        </w:rPr>
-      </w:pPr>
-    </w:p>
-    <w:p>
-      <w:pPr>
-        <w:ind w:right="-518"/>
-        <w:jc w:val="both"/>
-        <w:rPr>
-          <w:rFonts w:eastAsia="Times New Roman" w:cs="Arial"/>
-          <w:color w:val="000000" w:themeColor="text1"/>
-          <w:shd w:val="clear" w:color="auto" w:fill="FFFFFF"/>
-        </w:rPr>
-      </w:pPr>
-    </w:p>
-    <w:p>
-      <w:pPr>
-        <w:ind w:right="-518"/>
-        <w:jc w:val="both"/>
-        <w:rPr>
-          <w:rFonts w:eastAsia="Times New Roman" w:cs="Arial"/>
-          <w:color w:val="000000" w:themeColor="text1"/>
-          <w:shd w:val="clear" w:color="auto" w:fill="FFFFFF"/>
-        </w:rPr>
-      </w:pPr>
-    </w:p>
-    <w:p>
-      <w:pPr>
-        <w:ind w:right="-518"/>
-        <w:jc w:val="both"/>
-        <w:rPr>
-          <w:rFonts w:eastAsia="Times New Roman" w:cs="Arial"/>
-          <w:color w:val="000000" w:themeColor="text1"/>
-          <w:shd w:val="clear" w:color="auto" w:fill="FFFFFF"/>
-        </w:rPr>
-      </w:pPr>
-    </w:p>
-    <w:p>
-      <w:pPr>
-        <w:ind w:right="-518"/>
-        <w:jc w:val="both"/>
-        <w:rPr>
-          <w:rFonts w:eastAsia="Times New Roman" w:cs="Arial"/>
-          <w:color w:val="000000" w:themeColor="text1"/>
-          <w:shd w:val="clear" w:color="auto" w:fill="FFFFFF"/>
-        </w:rPr>
-      </w:pPr>
-    </w:p>
-    <w:p>
-      <w:pPr>
-        <w:pStyle w:val="Prrafodelista"/>
-        <w:numPr>
-          <w:ilvl w:val="0"/>
-          <w:numId w:val="3"/>
-        </w:numPr>
-        <w:spacing w:after="0" w:line="240" w:lineRule="auto"/>
-        <w:ind w:left="-284" w:right="-518" w:firstLine="710"/>
-        <w:jc w:val="both"/>
-        <w:rPr>
-          <w:rFonts w:eastAsia="Times New Roman" w:cs="Arial"/>
-          <w:color w:val="000000" w:themeColor="text1"/>
-          <w:shd w:val="clear" w:color="auto" w:fill="FFFFFF"/>
-        </w:rPr>
-      </w:pPr>
-      <w:r>
-        <w:rPr>
-          <w:rFonts w:eastAsia="Times New Roman" w:cs="Arial"/>
-          <w:noProof/>
-          <w:color w:val="000000" w:themeColor="text1"/>
-          <w:shd w:val="clear" w:color="auto" w:fill="FFFFFF"/>
-          <w:lang w:eastAsia="es-MX"/>
-        </w:rPr>
-        <mc:AlternateContent>
-          <mc:Choice Requires="wps">
-            <w:drawing>
-              <wp:anchor distT="0" distB="0" distL="114300" distR="114300" simplePos="0" relativeHeight="251681792" behindDoc="0" locked="0" layoutInCell="1" allowOverlap="1" wp14:anchorId="35864CF6" wp14:editId="7C433695">
-                <wp:simplePos x="0" y="0"/>
-                <wp:positionH relativeFrom="column">
-                  <wp:posOffset>2779395</wp:posOffset>
-                </wp:positionH>
-                <wp:positionV relativeFrom="paragraph">
-                  <wp:posOffset>1739900</wp:posOffset>
-                </wp:positionV>
-                <wp:extent cx="3242310" cy="744220"/>
-                <wp:effectExtent l="0" t="0" r="0" b="0"/>
-                <wp:wrapSquare wrapText="bothSides"/>
-                <wp:docPr id="8" name="Cuadro de texto 2"/>
-                <wp:cNvGraphicFramePr>
-                  <a:graphicFrameLocks xmlns:a="http://schemas.openxmlformats.org/drawingml/2006/main"/>
-                </wp:cNvGraphicFramePr>
-                <a:graphic xmlns:a="http://schemas.openxmlformats.org/drawingml/2006/main">
-                  <a:graphicData uri="http://schemas.microsoft.com/office/word/2010/wordprocessingShape">
-                    <wps:wsp>
-                      <wps:cNvSpPr txBox="1">
-                        <a:spLocks noChangeArrowheads="1"/>
-                      </wps:cNvSpPr>
-                      <wps:spPr bwMode="auto">
-                        <a:xfrm>
-                          <a:off x="0" y="0"/>
-                          <a:ext cx="3242310" cy="744220"/>
-                        </a:xfrm>
-                        <a:prstGeom prst="rect">
-                          <a:avLst/>
-                        </a:prstGeom>
-                        <a:solidFill>
-                          <a:srgbClr val="FFFFFF"/>
-                        </a:solidFill>
-                        <a:ln w="9525">
-                          <a:noFill/>
-                          <a:miter lim="800000"/>
-                          <a:headEnd/>
-                          <a:tailEnd/>
-                        </a:ln>
-                      </wps:spPr>
-                      <wps:txbx>
-                        <w:txbxContent>
-                          <w:p>
-                            <w:pPr>
-                              <w:spacing w:line="360" w:lineRule="auto"/>
-                              <w:ind w:left="-142" w:right="-170"/>
-                              <w:jc w:val="center"/>
-                              <w:rPr>
-                                <w:rFonts w:eastAsia="Times New Roman" w:cs="Arial"/>
-                                <w:color w:val="000000" w:themeColor="text1"/>
-                                <w:sz w:val="20"/>
-                                <w:szCs w:val="20"/>
-                              </w:rPr>
-                            </w:pPr>
-                            <w:proofErr w:type="spellStart"/>
-                            <w:r>
-                              <w:rPr>
-                                <w:rFonts w:eastAsia="Times New Roman" w:cs="Arial"/>
-                                <w:color w:val="000000" w:themeColor="text1"/>
-                                <w:sz w:val="20"/>
-                                <w:szCs w:val="20"/>
-                              </w:rPr>
-                              <w:t>Fig</w:t>
-                            </w:r>
-                            <w:proofErr w:type="spellEnd"/>
-                            <w:r>
-                              <w:rPr>
-                                <w:rFonts w:eastAsia="Times New Roman" w:cs="Arial"/>
-                                <w:color w:val="000000" w:themeColor="text1"/>
-                                <w:sz w:val="20"/>
-                                <w:szCs w:val="20"/>
-                              </w:rPr>
-                              <w:t xml:space="preserve"> 2. </w:t>
-                            </w:r>
-                            <w:r>
-                              <w:rPr>
-                                <w:rFonts w:eastAsia="Times New Roman" w:cs="Arial"/>
-                                <w:color w:val="000000" w:themeColor="text1"/>
-                                <w:sz w:val="20"/>
-                                <w:szCs w:val="20"/>
-                              </w:rPr>
-                              <w:t>E</w:t>
-                            </w:r>
-                            <w:r>
-                              <w:rPr>
-                                <w:rFonts w:eastAsia="Times New Roman" w:cs="Arial"/>
-                                <w:color w:val="000000" w:themeColor="text1"/>
-                                <w:sz w:val="20"/>
-                                <w:szCs w:val="20"/>
-                              </w:rPr>
-                              <w:t>stimación del criterio a partir del valor complementario de la tasa de falsas alarmas (con valor de .063)</w:t>
-                            </w:r>
-                            <w:r>
-                              <w:rPr>
-                                <w:rFonts w:eastAsia="Times New Roman" w:cs="Arial"/>
-                                <w:color w:val="000000" w:themeColor="text1"/>
-                                <w:sz w:val="20"/>
-                                <w:szCs w:val="20"/>
-                              </w:rPr>
-                              <w:t xml:space="preserve"> convertido a puntajes Z.</w:t>
-                            </w:r>
-                          </w:p>
-                          <w:p>
-                            <w:pPr>
-                              <w:jc w:val="center"/>
-                            </w:pPr>
-                          </w:p>
-                        </w:txbxContent>
-                      </wps:txbx>
-                      <wps:bodyPr rot="0" vert="horz" wrap="square" lIns="91440" tIns="45720" rIns="91440" bIns="45720" anchor="t" anchorCtr="0">
-                        <a:noAutofit/>
-                      </wps:bodyPr>
-                    </wps:wsp>
-                  </a:graphicData>
-                </a:graphic>
-                <wp14:sizeRelH relativeFrom="margin">
-                  <wp14:pctWidth>0</wp14:pctWidth>
-                </wp14:sizeRelH>
-                <wp14:sizeRelV relativeFrom="margin">
-                  <wp14:pctHeight>0</wp14:pctHeight>
-                </wp14:sizeRelV>
-              </wp:anchor>
-            </w:drawing>
-          </mc:Choice>
-          <mc:Fallback>
-            <w:pict>
-              <v:shape id="_x0000_s1030" type="#_x0000_t202" style="position:absolute;left:0;text-align:left;margin-left:218.85pt;margin-top:137pt;width:255.3pt;height:58.6pt;z-index:251681792;visibility:visible;mso-wrap-style:square;mso-width-percent:0;mso-height-percent:0;mso-wrap-distance-left:9pt;mso-wrap-distance-top:0;mso-wrap-distance-right:9pt;mso-wrap-distance-bottom:0;mso-position-horizontal:absolute;mso-position-horizontal-relative:text;mso-position-vertical:absolute;mso-position-vertical-relative:text;mso-width-percent:0;mso-height-percent:0;mso-width-relative:margin;mso-height-relative:margin;v-text-anchor:top" o:gfxdata="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" stroked="f">
-                <v:textbox>
-                  <w:txbxContent>
-                    <w:p>
-                      <w:pPr>
-                        <w:spacing w:line="360" w:lineRule="auto"/>
-                        <w:ind w:left="-142" w:right="-170"/>
-                        <w:jc w:val="center"/>
-                        <w:rPr>
-                          <w:rFonts w:eastAsia="Times New Roman" w:cs="Arial"/>
-                          <w:color w:val="000000" w:themeColor="text1"/>
-                          <w:sz w:val="20"/>
-                          <w:szCs w:val="20"/>
-                        </w:rPr>
-                      </w:pPr>
-                      <w:proofErr w:type="spellStart"/>
-                      <w:r>
-                        <w:rPr>
-                          <w:rFonts w:eastAsia="Times New Roman" w:cs="Arial"/>
-                          <w:color w:val="000000" w:themeColor="text1"/>
-                          <w:sz w:val="20"/>
-                          <w:szCs w:val="20"/>
-                        </w:rPr>
-                        <w:t>Fig</w:t>
-                      </w:r>
-                      <w:proofErr w:type="spellEnd"/>
-                      <w:r>
-                        <w:rPr>
-                          <w:rFonts w:eastAsia="Times New Roman" w:cs="Arial"/>
-                          <w:color w:val="000000" w:themeColor="text1"/>
-                          <w:sz w:val="20"/>
-                          <w:szCs w:val="20"/>
-                        </w:rPr>
-                        <w:t xml:space="preserve"> 2. </w:t>
-                      </w:r>
-                      <w:r>
-                        <w:rPr>
-                          <w:rFonts w:eastAsia="Times New Roman" w:cs="Arial"/>
-                          <w:color w:val="000000" w:themeColor="text1"/>
-                          <w:sz w:val="20"/>
-                          <w:szCs w:val="20"/>
-                        </w:rPr>
-                        <w:t>E</w:t>
-                      </w:r>
-                      <w:r>
-                        <w:rPr>
-                          <w:rFonts w:eastAsia="Times New Roman" w:cs="Arial"/>
-                          <w:color w:val="000000" w:themeColor="text1"/>
-                          <w:sz w:val="20"/>
-                          <w:szCs w:val="20"/>
-                        </w:rPr>
-                        <w:t>stimación del criterio a partir del valor complementario de la tasa de falsas alarmas (con valor de .063)</w:t>
-                      </w:r>
-                      <w:r>
-                        <w:rPr>
-                          <w:rFonts w:eastAsia="Times New Roman" w:cs="Arial"/>
-                          <w:color w:val="000000" w:themeColor="text1"/>
-                          <w:sz w:val="20"/>
-                          <w:szCs w:val="20"/>
-                        </w:rPr>
-                        <w:t xml:space="preserve"> convertido a puntajes Z.</w:t>
-                      </w:r>
-                    </w:p>
-                    <w:p>
-                      <w:pPr>
-                        <w:jc w:val="center"/>
-                      </w:pPr>
-                    </w:p>
-                  </w:txbxContent>
-                </v:textbox>
-                <w10:wrap type="square"/>
-              </v:shape>
-            </w:pict>
-          </mc:Fallback>
-        </mc:AlternateContent>
-      </w:r>
-      <w:r>
-        <w:rPr>
-          <w:noProof/>
-          <w:shd w:val="clear" w:color="auto" w:fill="FFFFFF"/>
-          <w:lang w:eastAsia="es-MX"/>
-        </w:rPr>
-        <w:drawing>
-          <wp:anchor distT="0" distB="0" distL="114300" distR="114300" simplePos="0" relativeHeight="251680768" behindDoc="0" locked="0" layoutInCell="1" allowOverlap="1" wp14:anchorId="3991DB54" wp14:editId="2B980041">
-            <wp:simplePos x="0" y="0"/>
-            <wp:positionH relativeFrom="column">
-              <wp:posOffset>2775585</wp:posOffset>
-            </wp:positionH>
-            <wp:positionV relativeFrom="paragraph">
-              <wp:posOffset>90805</wp:posOffset>
-            </wp:positionV>
-            <wp:extent cx="3234055" cy="1647190"/>
-            <wp:effectExtent l="0" t="0" r="4445" b="0"/>
-            <wp:wrapSquare wrapText="bothSides"/>
-            <wp:docPr id="3" name="Imagen 3"/>
-            <wp:cNvGraphicFramePr>
-              <a:graphicFrameLocks xmlns:a="http://schemas.openxmlformats.org/drawingml/2006/main" noChangeAspect="1"/>
-            </wp:cNvGraphicFramePr>
-            <a:graphic xmlns:a="http://schemas.openxmlformats.org/drawingml/2006/main">
-              <a:graphicData uri="http://schemas.openxmlformats.org/drawingml/2006/picture">
-                <pic:pic xmlns:pic="http://schemas.openxmlformats.org/drawingml/2006/picture">
-                  <pic:nvPicPr>
-                    <pic:cNvPr id="0" name="Imagen 2"/>
-                    <pic:cNvPicPr>
-                      <a:picLocks noChangeAspect="1" noChangeArrowheads="1"/>
-                    </pic:cNvPicPr>
-                  </pic:nvPicPr>
-                  <pic:blipFill>
-                    <a:blip r:embed="rId11">
-                      <a:extLst>
-                        <a:ext uri="{28A0092B-C50C-407E-A947-70E740481C1C}">
-                          <a14:useLocalDpi xmlns:a14="http://schemas.microsoft.com/office/drawing/2010/main" val="0"/>
-                        </a:ext>
-                      </a:extLst>
-                    </a:blip>
-                    <a:srcRect/>
-                    <a:stretch>
-                      <a:fillRect/>
-                    </a:stretch>
-                  </pic:blipFill>
-                  <pic:spPr bwMode="auto">
-                    <a:xfrm>
-                      <a:off x="0" y="0"/>
-                      <a:ext cx="3234055" cy="1647190"/>
-                    </a:xfrm>
-                    <a:prstGeom prst="rect">
-                      <a:avLst/>
-                    </a:prstGeom>
-                    <a:noFill/>
-                    <a:ln>
-                      <a:noFill/>
-                    </a:ln>
-                  </pic:spPr>
-                </pic:pic>
-              </a:graphicData>
-            </a:graphic>
-            <wp14:sizeRelH relativeFrom="page">
-              <wp14:pctWidth>0</wp14:pctWidth>
-            </wp14:sizeRelH>
-            <wp14:sizeRelV relativeFrom="page">
-              <wp14:pctHeight>0</wp14:pctHeight>
-            </wp14:sizeRelV>
-          </wp:anchor>
-        </w:drawing>
-      </w:r>
-      <w:r>
-        <w:rPr>
-          <w:rFonts w:eastAsia="Times New Roman" w:cs="Arial"/>
-          <w:color w:val="000000" w:themeColor="text1"/>
-          <w:shd w:val="clear" w:color="auto" w:fill="FFFFFF"/>
-        </w:rPr>
-        <w:t>Criterio (k). Partiendo del supuesto de que la distribución de ruido tiene media 0, la localización del criterio se obtiene calculando el complemento de la tasa de falsas alarmas, (que nos indica qué proporción de la distribución de ruido cae a la izquierda del criterio) y convirtiendo dicha probabilidad en puntajes Z (Ver Fig. 2).  El valor del criterio puede ser positivo o negativo, y depende de su posición respecto de la media de la distribución de ruido (i.e. cero).  Es importante notar que aunque su valencia (+/-) parezca sugerir una dirección de sesgo, ésta sólo puede definirse conociendo la distribución de señal y su traslape con el ruido.</w:t>
-      </w:r>
-    </w:p>
-    <w:p>
-      <w:pPr>
-        <w:ind w:left="-284" w:right="-518" w:firstLine="710"/>
-        <w:jc w:val="both"/>
-        <w:rPr>
-          <w:rFonts w:eastAsia="Times New Roman" w:cs="Arial"/>
-          <w:color w:val="000000" w:themeColor="text1"/>
-          <w:sz w:val="22"/>
-          <w:szCs w:val="22"/>
-          <w:shd w:val="clear" w:color="auto" w:fill="FFFFFF"/>
-        </w:rPr>
-      </w:pPr>
+      <w:proofErr w:type="spellStart"/>
+      <w:r>
+        <w:rPr>
+          <w:rFonts w:eastAsia="Times New Roman" w:cs="Arial"/>
+          <w:color w:val="000000" w:themeColor="text1"/>
+          <w:sz w:val="18"/>
+          <w:szCs w:val="18"/>
+          <w:shd w:val="clear" w:color="auto" w:fill="FFFFFF"/>
+        </w:rPr>
+        <w:t>Graficador</w:t>
+      </w:r>
+      <w:proofErr w:type="spellEnd"/>
+      <w:r>
+        <w:rPr>
+          <w:rFonts w:eastAsia="Times New Roman" w:cs="Arial"/>
+          <w:color w:val="000000" w:themeColor="text1"/>
+          <w:sz w:val="18"/>
+          <w:szCs w:val="18"/>
+          <w:shd w:val="clear" w:color="auto" w:fill="FFFFFF"/>
+        </w:rPr>
+        <w:t xml:space="preserve"> del cálculo de la localización del criterio sobre el eje de decisión.  El </w:t>
+      </w:r>
+      <w:proofErr w:type="spellStart"/>
+      <w:r>
+        <w:rPr>
+          <w:rFonts w:eastAsia="Times New Roman" w:cs="Arial"/>
+          <w:color w:val="000000" w:themeColor="text1"/>
+          <w:sz w:val="18"/>
+          <w:szCs w:val="18"/>
+          <w:shd w:val="clear" w:color="auto" w:fill="FFFFFF"/>
+        </w:rPr>
+        <w:t>graficador</w:t>
+      </w:r>
+      <w:proofErr w:type="spellEnd"/>
+      <w:r>
+        <w:rPr>
+          <w:rFonts w:eastAsia="Times New Roman" w:cs="Arial"/>
+          <w:color w:val="000000" w:themeColor="text1"/>
+          <w:sz w:val="18"/>
+          <w:szCs w:val="18"/>
+          <w:shd w:val="clear" w:color="auto" w:fill="FFFFFF"/>
+        </w:rPr>
+        <w:t xml:space="preserve"> ilustra la manera en que la tasa de falsas alarmas (manipulable por el usuario) refleja la </w:t>
+      </w:r>
+      <w:proofErr w:type="spellStart"/>
+      <w:r>
+        <w:rPr>
+          <w:rFonts w:eastAsia="Times New Roman" w:cs="Arial"/>
+          <w:color w:val="000000" w:themeColor="text1"/>
+          <w:sz w:val="18"/>
+          <w:szCs w:val="18"/>
+          <w:shd w:val="clear" w:color="auto" w:fill="FFFFFF"/>
+        </w:rPr>
+        <w:t>localizacón</w:t>
+      </w:r>
+      <w:proofErr w:type="spellEnd"/>
+      <w:r>
+        <w:rPr>
+          <w:rFonts w:eastAsia="Times New Roman" w:cs="Arial"/>
+          <w:color w:val="000000" w:themeColor="text1"/>
+          <w:sz w:val="18"/>
+          <w:szCs w:val="18"/>
+          <w:shd w:val="clear" w:color="auto" w:fill="FFFFFF"/>
+        </w:rPr>
+        <w:t xml:space="preserve"> del criterio y permite su cuantificación a partir de la conversión de los valores p a Puntajes Z. </w:t>
+      </w:r>
     </w:p>
     <w:p>
       <w:pPr>
@@ -6662,12 +6279,8 @@
           <w:shd w:val="clear" w:color="auto" w:fill="FFFFFF"/>
         </w:rPr>
       </w:pPr>
-    </w:p>
-    <w:p>
-      <w:pPr>
-        <w:spacing w:line="360" w:lineRule="auto"/>
-        <w:ind w:left="360" w:right="-518"/>
-        <w:jc w:val="both"/>
+      <w:proofErr w:type="gramStart"/>
+      <w:r>
         <w:rPr>
           <w:rFonts w:eastAsia="Times New Roman" w:cs="Arial"/>
           <w:b/>
@@ -6676,17 +6289,7 @@
           <w:szCs w:val="22"/>
           <w:shd w:val="clear" w:color="auto" w:fill="FFFFFF"/>
         </w:rPr>
-      </w:pPr>
-      <w:proofErr w:type="gramStart"/>
-      <w:r>
-        <w:rPr>
-          <w:rFonts w:eastAsia="Times New Roman" w:cs="Arial"/>
-          <w:b/>
-          <w:color w:val="000000" w:themeColor="text1"/>
-          <w:sz w:val="22"/>
-          <w:szCs w:val="22"/>
-          <w:shd w:val="clear" w:color="auto" w:fill="FFFFFF"/>
-        </w:rPr>
+        <w:lastRenderedPageBreak/>
         <w:t>2.c</w:t>
       </w:r>
       <w:proofErr w:type="gramEnd"/>
@@ -7029,7 +6632,7 @@
                     </pic:cNvPicPr>
                   </pic:nvPicPr>
                   <pic:blipFill>
-                    <a:blip r:embed="rId12">
+                    <a:blip r:embed="rId11">
                       <a:extLst>
                         <a:ext uri="{28A0092B-C50C-407E-A947-70E740481C1C}">
                           <a14:useLocalDpi xmlns:a14="http://schemas.microsoft.com/office/drawing/2010/main" val="0"/>
@@ -7160,6 +6763,19 @@
         <w:tab/>
         <w:t xml:space="preserve"> </w:t>
       </w:r>
+    </w:p>
+    <w:p>
+      <w:pPr>
+        <w:pStyle w:val="Prrafodelista"/>
+        <w:spacing w:after="0" w:line="240" w:lineRule="auto"/>
+        <w:ind w:left="-284" w:right="-518" w:firstLine="710"/>
+        <w:jc w:val="both"/>
+        <w:rPr>
+          <w:rFonts w:eastAsia="Times New Roman" w:cs="Arial"/>
+          <w:color w:val="000000" w:themeColor="text1"/>
+          <w:shd w:val="clear" w:color="auto" w:fill="FFFFFF"/>
+        </w:rPr>
+      </w:pPr>
     </w:p>
     <w:p>
       <w:pPr>
@@ -7447,7 +7063,7 @@
                     </pic:cNvPicPr>
                   </pic:nvPicPr>
                   <pic:blipFill>
-                    <a:blip r:embed="rId13">
+                    <a:blip r:embed="rId12">
                       <a:extLst>
                         <a:ext uri="{28A0092B-C50C-407E-A947-70E740481C1C}">
                           <a14:useLocalDpi xmlns:a14="http://schemas.microsoft.com/office/drawing/2010/main" val="0"/>
@@ -7490,7 +7106,16 @@
           <w:color w:val="000000" w:themeColor="text1"/>
           <w:shd w:val="clear" w:color="auto" w:fill="FFFFFF"/>
         </w:rPr>
-        <w:t xml:space="preserve">Sesgo (C). Una segunda medida de sesgo propuesta por el modelo, es la distancia entre el criterio y el punto en que ambas distribuciones se intersectan. Partiendo del supuesto de que las distribuciones comparten una misma desviación estándar, la localización la intersección se obtiene dividiendo d’ entre dos. Finalmente, restamos ésta cifra a la localización del criterio.  Si  </w:t>
+        <w:t xml:space="preserve">Sesgo (C). Una segunda medida de sesgo propuesta por el modelo, es la distancia entre el criterio y el punto en que ambas distribuciones se intersectan. Partiendo del supuesto de que las distribuciones comparten una misma desviación estándar, la localización la intersección se obtiene dividiendo d’ entre dos. </w:t>
+      </w:r>
+      <w:r>
+        <w:rPr>
+          <w:rFonts w:eastAsia="Times New Roman" w:cs="Arial"/>
+          <w:color w:val="000000" w:themeColor="text1"/>
+          <w:shd w:val="clear" w:color="auto" w:fill="FFFFFF"/>
+        </w:rPr>
+        <w:lastRenderedPageBreak/>
+        <w:t xml:space="preserve">Finalmente, restamos ésta cifra a la localización del criterio.  Si  </w:t>
       </w:r>
       <w:r>
         <w:rPr>
@@ -10130,7 +9755,7 @@
 </file>
 
 <file path=customXml/itemProps1.xml><?xml version="1.0" encoding="utf-8"?>
-<ds:datastoreItem xmlns:ds="http://schemas.openxmlformats.org/officeDocument/2006/customXml" ds:itemID="{609DBF4B-ACA5-461B-AEBF-74C7A1E799B7}">
+<ds:datastoreItem xmlns:ds="http://schemas.openxmlformats.org/officeDocument/2006/customXml" ds:itemID="{793AD7C5-F655-4AB1-9905-E162AFA9ED8A}">
   <ds:schemaRefs>
     <ds:schemaRef ds:uri="http://schemas.openxmlformats.org/officeDocument/2006/bibliography"/>
   </ds:schemaRefs>

</xml_diff>